<commit_message>
Expension de la partie des contrôles dans le document
</commit_message>
<xml_diff>
--- a/jeuxvideo_tp2.docx
+++ b/jeuxvideo_tp2.docx
@@ -34,41 +34,63 @@
       </w:pPr>
       <w:r>
         <w:rPr>
-          <w:b/>
-          <w:bCs/>
-          <w:sz w:val="32"/>
-          <w:szCs w:val="32"/>
-        </w:rPr>
-      </w:r>
-    </w:p>
-    <w:p>
-      <w:pPr>
-        <w:pStyle w:val="Normal"/>
-        <w:rPr>
-          <w:b/>
-          <w:b/>
-          <w:bCs/>
-          <w:sz w:val="24"/>
-          <w:szCs w:val="24"/>
-        </w:rPr>
-      </w:pPr>
-      <w:r>
-        <w:rPr>
-          <w:b w:val="false"/>
-          <w:bCs w:val="false"/>
-          <w:sz w:val="24"/>
-          <w:szCs w:val="24"/>
-        </w:rPr>
-        <w:t xml:space="preserve">Il est possible de personaliser les contrôles dans le jeu. Lors de l’ouverture du programme, cliquer sur le bouton Option pour choisir vos contrôles. Cliquer sur le bouton correspondant à l’action que vous voulez changer. Ensuite, appuyer sur la touche pour l’assigner </w:t>
-      </w:r>
-      <w:r>
-        <w:rPr>
-          <w:b w:val="false"/>
-          <w:bCs w:val="false"/>
-          <w:sz w:val="24"/>
-          <w:szCs w:val="24"/>
-        </w:rPr>
-        <w:t>comme nouvelle commande pour cette action.</w:t>
+          <w:b w:val="false"/>
+          <w:bCs w:val="false"/>
+        </w:rPr>
+      </w:r>
+    </w:p>
+    <w:p>
+      <w:pPr>
+        <w:pStyle w:val="Normal"/>
+        <w:rPr/>
+      </w:pPr>
+      <w:r>
+        <w:rPr>
+          <w:b w:val="false"/>
+          <w:bCs w:val="false"/>
+          <w:sz w:val="24"/>
+          <w:szCs w:val="24"/>
+        </w:rPr>
+        <w:t xml:space="preserve">Il est possible de personaliser les contrôles dans le jeu. Lors de l’ouverture du programme, cliquer sur le bouton Option pour choisir vos contrôles. Cliquer sur le bouton correspondant à l’action que vous voulez changer. Ensuite, appuyer sur la touche pour l’assigner comme nouvelle commande pour cette action. </w:t>
+      </w:r>
+      <w:r>
+        <w:rPr>
+          <w:b w:val="false"/>
+          <w:bCs w:val="false"/>
+          <w:sz w:val="24"/>
+          <w:szCs w:val="24"/>
+        </w:rPr>
+        <w:t>Les contrôles sont sauvegardés lorsque le joueur retourne à l’écran de départ.</w:t>
+      </w:r>
+    </w:p>
+    <w:p>
+      <w:pPr>
+        <w:pStyle w:val="Normal"/>
+        <w:rPr>
+          <w:b w:val="false"/>
+          <w:b w:val="false"/>
+          <w:bCs w:val="false"/>
+          <w:sz w:val="24"/>
+          <w:szCs w:val="24"/>
+        </w:rPr>
+      </w:pPr>
+      <w:r>
+        <w:rPr/>
+      </w:r>
+    </w:p>
+    <w:p>
+      <w:pPr>
+        <w:pStyle w:val="Normal"/>
+        <w:rPr/>
+      </w:pPr>
+      <w:r>
+        <w:rPr>
+          <w:b w:val="false"/>
+          <w:bCs w:val="false"/>
+          <w:sz w:val="24"/>
+          <w:szCs w:val="24"/>
+        </w:rPr>
+        <w:t>Les contrôles par défaut sont le classique WASD pour les déplacements et espace pour tirer. Si des modifications sont apportées, elles sont sauvegardées dans le PlayerPref, permettant de les gardées entre les sessions.</w:t>
       </w:r>
     </w:p>
     <w:sectPr>
@@ -78,6 +100,7 @@
       <w:pgNumType w:fmt="decimal"/>
       <w:formProt w:val="false"/>
       <w:textDirection w:val="lrTb"/>
+      <w:docGrid w:type="default" w:linePitch="100" w:charSpace="0"/>
     </w:sectPr>
   </w:body>
 </w:document>
@@ -90,15 +113,12 @@
       <w:rPr>
         <w:rFonts w:ascii="Liberation Serif" w:hAnsi="Liberation Serif" w:eastAsia="SimSun" w:cs="Lucida Sans"/>
         <w:kern w:val="2"/>
-        <w:sz w:val="24"/>
         <w:szCs w:val="24"/>
         <w:lang w:val="fr-CA" w:eastAsia="zh-CN" w:bidi="hi-IN"/>
       </w:rPr>
     </w:rPrDefault>
     <w:pPrDefault>
-      <w:pPr>
-        <w:widowControl/>
-      </w:pPr>
+      <w:pPr/>
     </w:pPrDefault>
   </w:docDefaults>
   <w:style w:type="paragraph" w:styleId="Normal">
@@ -106,10 +126,12 @@
     <w:qFormat/>
     <w:pPr>
       <w:widowControl/>
+      <w:bidi w:val="0"/>
+      <w:jc w:val="left"/>
     </w:pPr>
     <w:rPr>
       <w:rFonts w:ascii="Liberation Serif" w:hAnsi="Liberation Serif" w:eastAsia="SimSun" w:cs="Lucida Sans"/>
-      <w:color w:val="auto"/>
+      <w:color w:val="00000A"/>
       <w:kern w:val="2"/>
       <w:sz w:val="24"/>
       <w:szCs w:val="24"/>

</xml_diff>